<commit_message>
Finish Github tutorial document
</commit_message>
<xml_diff>
--- a/JulieGauthierGitTutorial-02-04-2015.docx
+++ b/JulieGauthierGitTutorial-02-04-2015.docx
@@ -85,7 +85,7 @@
           <w:noProof/>
         </w:rPr>
         <w:drawing>
-          <wp:inline distT="0" distB="0" distL="0" distR="0">
+          <wp:inline distT="0" distB="0" distL="0" distR="0" wp14:anchorId="5A8907AA" wp14:editId="55F7F4D9">
             <wp:extent cx="5486400" cy="4450715"/>
             <wp:effectExtent l="0" t="0" r="0" b="0"/>
             <wp:docPr id="1" name="Picture 1"/>
@@ -313,6 +313,367 @@
       </w:pPr>
       <w:r>
         <w:t>Part 5:</w:t>
+      </w:r>
+      <w:r>
+        <w:t xml:space="preserve"> OK</w:t>
+      </w:r>
+    </w:p>
+    <w:p>
+      <w:pPr>
+        <w:jc w:val="both"/>
+      </w:pPr>
+    </w:p>
+    <w:p>
+      <w:pPr>
+        <w:jc w:val="both"/>
+      </w:pPr>
+      <w:r>
+        <w:t xml:space="preserve">Part 6: First I navigated to the repository. Then I clicked the fork button and forked the repository to my GitHub account. </w:t>
+      </w:r>
+      <w:r>
+        <w:t xml:space="preserve">Then I cloned it to my machine. Then I made the change, saved it, added it, committed it, pushed it to my own repository, </w:t>
+      </w:r>
+      <w:proofErr w:type="gramStart"/>
+      <w:r>
+        <w:t>then</w:t>
+      </w:r>
+      <w:proofErr w:type="gramEnd"/>
+      <w:r>
+        <w:t xml:space="preserve"> created the pull request. It looks like:</w:t>
+      </w:r>
+    </w:p>
+    <w:p>
+      <w:proofErr w:type="spellStart"/>
+      <w:r>
+        <w:t>Julies-MacBook-Pro</w:t>
+      </w:r>
+      <w:proofErr w:type="gramStart"/>
+      <w:r>
+        <w:t>:courses</w:t>
+      </w:r>
+      <w:proofErr w:type="spellEnd"/>
+      <w:proofErr w:type="gramEnd"/>
+      <w:r>
+        <w:t xml:space="preserve"> </w:t>
+      </w:r>
+      <w:proofErr w:type="spellStart"/>
+      <w:r>
+        <w:t>juliegauthier</w:t>
+      </w:r>
+      <w:proofErr w:type="spellEnd"/>
+      <w:r>
+        <w:t xml:space="preserve">$ </w:t>
+      </w:r>
+      <w:proofErr w:type="spellStart"/>
+      <w:r>
+        <w:t>git</w:t>
+      </w:r>
+      <w:proofErr w:type="spellEnd"/>
+      <w:r>
+        <w:t xml:space="preserve"> remote add upstream https://github.com/paceuniversity/courses.git</w:t>
+      </w:r>
+    </w:p>
+    <w:p>
+      <w:proofErr w:type="spellStart"/>
+      <w:r>
+        <w:t>Julies-MacBook-Pro</w:t>
+      </w:r>
+      <w:proofErr w:type="gramStart"/>
+      <w:r>
+        <w:t>:courses</w:t>
+      </w:r>
+      <w:proofErr w:type="spellEnd"/>
+      <w:proofErr w:type="gramEnd"/>
+      <w:r>
+        <w:t xml:space="preserve"> </w:t>
+      </w:r>
+      <w:proofErr w:type="spellStart"/>
+      <w:r>
+        <w:t>juliegauthier</w:t>
+      </w:r>
+      <w:proofErr w:type="spellEnd"/>
+      <w:r>
+        <w:t xml:space="preserve">$ </w:t>
+      </w:r>
+      <w:proofErr w:type="spellStart"/>
+      <w:r>
+        <w:t>git</w:t>
+      </w:r>
+      <w:proofErr w:type="spellEnd"/>
+      <w:r>
+        <w:t xml:space="preserve"> remote -v</w:t>
+      </w:r>
+    </w:p>
+    <w:p>
+      <w:proofErr w:type="gramStart"/>
+      <w:r>
+        <w:t>origin</w:t>
+      </w:r>
+      <w:proofErr w:type="gramEnd"/>
+      <w:r>
+        <w:tab/>
+        <w:t>https://github.com/JulieAGauthier/courses.git (fetch)</w:t>
+      </w:r>
+    </w:p>
+    <w:p>
+      <w:proofErr w:type="gramStart"/>
+      <w:r>
+        <w:t>origin</w:t>
+      </w:r>
+      <w:proofErr w:type="gramEnd"/>
+      <w:r>
+        <w:tab/>
+        <w:t>https://github.com/JulieAGauthier/courses.git (push)</w:t>
+      </w:r>
+    </w:p>
+    <w:p>
+      <w:proofErr w:type="gramStart"/>
+      <w:r>
+        <w:t>upstream</w:t>
+      </w:r>
+      <w:proofErr w:type="gramEnd"/>
+      <w:r>
+        <w:tab/>
+        <w:t>https://github.com/paceuniversity/courses.git (fetch)</w:t>
+      </w:r>
+    </w:p>
+    <w:p>
+      <w:proofErr w:type="gramStart"/>
+      <w:r>
+        <w:t>upstream</w:t>
+      </w:r>
+      <w:proofErr w:type="gramEnd"/>
+      <w:r>
+        <w:tab/>
+        <w:t>https://github.com/paceuniversity/courses.git (push)</w:t>
+      </w:r>
+    </w:p>
+    <w:p>
+      <w:proofErr w:type="spellStart"/>
+      <w:r>
+        <w:t>Julies-MacBook-Pro</w:t>
+      </w:r>
+      <w:proofErr w:type="gramStart"/>
+      <w:r>
+        <w:t>:courses</w:t>
+      </w:r>
+      <w:proofErr w:type="spellEnd"/>
+      <w:proofErr w:type="gramEnd"/>
+      <w:r>
+        <w:t xml:space="preserve"> </w:t>
+      </w:r>
+      <w:proofErr w:type="spellStart"/>
+      <w:r>
+        <w:t>juliegauthier</w:t>
+      </w:r>
+      <w:proofErr w:type="spellEnd"/>
+      <w:r>
+        <w:t xml:space="preserve">$ </w:t>
+      </w:r>
+      <w:proofErr w:type="spellStart"/>
+      <w:r>
+        <w:t>git</w:t>
+      </w:r>
+      <w:proofErr w:type="spellEnd"/>
+      <w:r>
+        <w:t xml:space="preserve"> add .</w:t>
+      </w:r>
+    </w:p>
+    <w:p>
+      <w:proofErr w:type="spellStart"/>
+      <w:r>
+        <w:t>Julies-MacBook-Pro</w:t>
+      </w:r>
+      <w:proofErr w:type="gramStart"/>
+      <w:r>
+        <w:t>:courses</w:t>
+      </w:r>
+      <w:proofErr w:type="spellEnd"/>
+      <w:proofErr w:type="gramEnd"/>
+      <w:r>
+        <w:t xml:space="preserve"> </w:t>
+      </w:r>
+      <w:proofErr w:type="spellStart"/>
+      <w:r>
+        <w:t>juliegauthier</w:t>
+      </w:r>
+      <w:proofErr w:type="spellEnd"/>
+      <w:r>
+        <w:t xml:space="preserve">$ </w:t>
+      </w:r>
+      <w:proofErr w:type="spellStart"/>
+      <w:r>
+        <w:t>git</w:t>
+      </w:r>
+      <w:proofErr w:type="spellEnd"/>
+      <w:r>
+        <w:t xml:space="preserve"> commit -m "Add Julie Gauthier to </w:t>
+      </w:r>
+      <w:proofErr w:type="spellStart"/>
+      <w:r>
+        <w:t>ReadME</w:t>
+      </w:r>
+      <w:proofErr w:type="spellEnd"/>
+      <w:r>
+        <w:t>"</w:t>
+      </w:r>
+    </w:p>
+    <w:p>
+      <w:r>
+        <w:t>[</w:t>
+      </w:r>
+      <w:proofErr w:type="gramStart"/>
+      <w:r>
+        <w:t>master</w:t>
+      </w:r>
+      <w:proofErr w:type="gramEnd"/>
+      <w:r>
+        <w:t xml:space="preserve"> b093169] Add Julie Gauthier to </w:t>
+      </w:r>
+      <w:proofErr w:type="spellStart"/>
+      <w:r>
+        <w:t>ReadME</w:t>
+      </w:r>
+      <w:proofErr w:type="spellEnd"/>
+    </w:p>
+    <w:p>
+      <w:r>
+        <w:t xml:space="preserve"> 1 file changed, 1 </w:t>
+      </w:r>
+      <w:proofErr w:type="gramStart"/>
+      <w:r>
+        <w:t>insertion(</w:t>
+      </w:r>
+      <w:proofErr w:type="gramEnd"/>
+      <w:r>
+        <w:t>+)</w:t>
+      </w:r>
+    </w:p>
+    <w:p>
+      <w:proofErr w:type="spellStart"/>
+      <w:r>
+        <w:t>Julies-MacBook-Pro</w:t>
+      </w:r>
+      <w:proofErr w:type="gramStart"/>
+      <w:r>
+        <w:t>:courses</w:t>
+      </w:r>
+      <w:proofErr w:type="spellEnd"/>
+      <w:proofErr w:type="gramEnd"/>
+      <w:r>
+        <w:t xml:space="preserve"> </w:t>
+      </w:r>
+      <w:proofErr w:type="spellStart"/>
+      <w:r>
+        <w:t>juliegauthier</w:t>
+      </w:r>
+      <w:proofErr w:type="spellEnd"/>
+      <w:r>
+        <w:t xml:space="preserve">$ </w:t>
+      </w:r>
+      <w:proofErr w:type="spellStart"/>
+      <w:r>
+        <w:t>git</w:t>
+      </w:r>
+      <w:proofErr w:type="spellEnd"/>
+      <w:r>
+        <w:t xml:space="preserve"> push origin master</w:t>
+      </w:r>
+    </w:p>
+    <w:p>
+      <w:r>
+        <w:t xml:space="preserve">Username for 'https://github.com': </w:t>
+      </w:r>
+      <w:proofErr w:type="spellStart"/>
+      <w:r>
+        <w:t>julieagauthier</w:t>
+      </w:r>
+      <w:proofErr w:type="spellEnd"/>
+    </w:p>
+    <w:p>
+      <w:r>
+        <w:t xml:space="preserve">Password for 'https://julieagauthier@github.com': </w:t>
+      </w:r>
+    </w:p>
+    <w:p>
+      <w:r>
+        <w:t>Counting objects: 3, done.</w:t>
+      </w:r>
+    </w:p>
+    <w:p>
+      <w:proofErr w:type="gramStart"/>
+      <w:r>
+        <w:t>Delta compression using up to 8 threads.</w:t>
+      </w:r>
+      <w:proofErr w:type="gramEnd"/>
+    </w:p>
+    <w:p>
+      <w:r>
+        <w:t>Compressing objects: 100% (2/2), done.</w:t>
+      </w:r>
+    </w:p>
+    <w:p>
+      <w:r>
+        <w:t>Writing objects: 100% (3/3), 334 bytes | 0 bytes/s, done.</w:t>
+      </w:r>
+    </w:p>
+    <w:p>
+      <w:r>
+        <w:t>Total 3 (delta 0), reused 0 (delta 0)</w:t>
+      </w:r>
+    </w:p>
+    <w:p>
+      <w:r>
+        <w:t>To https://github.com/JulieAGauthier/courses.git</w:t>
+      </w:r>
+    </w:p>
+    <w:p>
+      <w:r>
+        <w:t xml:space="preserve">   379c281</w:t>
+      </w:r>
+      <w:proofErr w:type="gramStart"/>
+      <w:r>
+        <w:t>..b093169</w:t>
+      </w:r>
+      <w:proofErr w:type="gramEnd"/>
+      <w:r>
+        <w:t xml:space="preserve">  master -&gt; master</w:t>
+      </w:r>
+    </w:p>
+    <w:p>
+      <w:r>
+        <w:t>When I issued a pull request, I went to my repository on GitHub, clicked the Pull Request button and set the base to your repository and the head to my repository. This is essentially asking you permission to merge my repository as a branch into yours.</w:t>
+      </w:r>
+    </w:p>
+    <w:p/>
+    <w:p>
+      <w:r>
+        <w:t>Part 10</w:t>
+      </w:r>
+      <w:r>
+        <w:t xml:space="preserve">: </w:t>
+      </w:r>
+      <w:r>
+        <w:t xml:space="preserve">I used GitHub to manage </w:t>
+      </w:r>
+      <w:proofErr w:type="gramStart"/>
+      <w:r>
+        <w:t>the codebase</w:t>
+      </w:r>
+      <w:proofErr w:type="gramEnd"/>
+      <w:r>
+        <w:t xml:space="preserve"> for the start-up I interned for this summer, </w:t>
+      </w:r>
+      <w:proofErr w:type="spellStart"/>
+      <w:r>
+        <w:t>RentHackr</w:t>
+      </w:r>
+      <w:proofErr w:type="spellEnd"/>
+      <w:r>
+        <w:t xml:space="preserve">. I also used it to manage a few of my personal projects, and for Hackathons. I also use it to </w:t>
+      </w:r>
+      <w:r>
+        <w:t>show some of my code as a portfolio for my resume.</w:t>
       </w:r>
       <w:bookmarkStart w:id="0" w:name="_GoBack"/>
       <w:bookmarkEnd w:id="0"/>

</xml_diff>